<commit_message>
add link to open main page
</commit_message>
<xml_diff>
--- a/user_manual.docx
+++ b/user_manual.docx
@@ -340,8 +340,6 @@
         <w:lastRenderedPageBreak/>
         <w:t>Revision Sheet</w:t>
       </w:r>
-      <w:bookmarkStart w:id="0" w:name="_GoBack"/>
-      <w:bookmarkEnd w:id="0"/>
     </w:p>
     <w:p/>
     <w:tbl>
@@ -430,7 +428,13 @@
           </w:tcPr>
           <w:p>
             <w:r>
-              <w:t>0.1</w:t>
+              <w:t>1</w:t>
+            </w:r>
+            <w:r>
+              <w:t>.</w:t>
+            </w:r>
+            <w:r>
+              <w:t>0</w:t>
             </w:r>
           </w:p>
         </w:tc>
@@ -440,10 +444,7 @@
           </w:tcPr>
           <w:p>
             <w:r>
-              <w:t>1</w:t>
-            </w:r>
-            <w:r>
-              <w:t>9</w:t>
+              <w:t>6</w:t>
             </w:r>
             <w:r>
               <w:t>/</w:t>
@@ -452,13 +453,13 @@
               <w:t>1</w:t>
             </w:r>
             <w:r>
-              <w:t>1/20</w:t>
-            </w:r>
-            <w:r>
               <w:t>2</w:t>
             </w:r>
             <w:r>
-              <w:t>0</w:t>
+              <w:t>/20</w:t>
+            </w:r>
+            <w:r>
+              <w:t>19</w:t>
             </w:r>
           </w:p>
         </w:tc>
@@ -468,7 +469,7 @@
           </w:tcPr>
           <w:p>
             <w:r>
-              <w:t>First Draft</w:t>
+              <w:t>Release Version</w:t>
             </w:r>
           </w:p>
         </w:tc>
@@ -705,6 +706,8 @@
         </w:rPr>
         <w:fldChar w:fldCharType="separate"/>
       </w:r>
+      <w:bookmarkStart w:id="0" w:name="_GoBack"/>
+      <w:bookmarkEnd w:id="0"/>
       <w:r>
         <w:rPr>
           <w:noProof/>
@@ -744,7 +747,7 @@
         <w:rPr>
           <w:noProof/>
         </w:rPr>
-        <w:instrText xml:space="preserve"> PAGEREF _Toc25085084 \h </w:instrText>
+        <w:instrText xml:space="preserve"> PAGEREF _Toc26519389 \h </w:instrText>
       </w:r>
       <w:r>
         <w:rPr>
@@ -822,7 +825,7 @@
         <w:rPr>
           <w:noProof/>
         </w:rPr>
-        <w:instrText xml:space="preserve"> PAGEREF _Toc25085085 \h </w:instrText>
+        <w:instrText xml:space="preserve"> PAGEREF _Toc26519390 \h </w:instrText>
       </w:r>
       <w:r>
         <w:rPr>
@@ -902,7 +905,7 @@
         <w:rPr>
           <w:noProof/>
         </w:rPr>
-        <w:instrText xml:space="preserve"> PAGEREF _Toc25085086 \h </w:instrText>
+        <w:instrText xml:space="preserve"> PAGEREF _Toc26519391 \h </w:instrText>
       </w:r>
       <w:r>
         <w:rPr>
@@ -980,7 +983,7 @@
         <w:rPr>
           <w:noProof/>
         </w:rPr>
-        <w:instrText xml:space="preserve"> PAGEREF _Toc25085087 \h </w:instrText>
+        <w:instrText xml:space="preserve"> PAGEREF _Toc26519392 \h </w:instrText>
       </w:r>
       <w:r>
         <w:rPr>
@@ -1058,7 +1061,7 @@
         <w:rPr>
           <w:noProof/>
         </w:rPr>
-        <w:instrText xml:space="preserve"> PAGEREF _Toc25085088 \h </w:instrText>
+        <w:instrText xml:space="preserve"> PAGEREF _Toc26519393 \h </w:instrText>
       </w:r>
       <w:r>
         <w:rPr>
@@ -1138,7 +1141,7 @@
         <w:rPr>
           <w:noProof/>
         </w:rPr>
-        <w:instrText xml:space="preserve"> PAGEREF _Toc25085089 \h </w:instrText>
+        <w:instrText xml:space="preserve"> PAGEREF _Toc26519394 \h </w:instrText>
       </w:r>
       <w:r>
         <w:rPr>
@@ -1197,6 +1200,92 @@
       <w:r>
         <w:rPr>
           <w:noProof/>
+          <w:lang w:eastAsia="zh-TW"/>
+        </w:rPr>
+        <w:t>Main Page</w:t>
+      </w:r>
+      <w:r>
+        <w:rPr>
+          <w:noProof/>
+        </w:rPr>
+        <w:tab/>
+      </w:r>
+      <w:r>
+        <w:rPr>
+          <w:noProof/>
+        </w:rPr>
+        <w:fldChar w:fldCharType="begin"/>
+      </w:r>
+      <w:r>
+        <w:rPr>
+          <w:noProof/>
+        </w:rPr>
+        <w:instrText xml:space="preserve"> PAGEREF _Toc26519395 \h </w:instrText>
+      </w:r>
+      <w:r>
+        <w:rPr>
+          <w:noProof/>
+        </w:rPr>
+      </w:r>
+      <w:r>
+        <w:rPr>
+          <w:noProof/>
+        </w:rPr>
+        <w:fldChar w:fldCharType="separate"/>
+      </w:r>
+      <w:r>
+        <w:rPr>
+          <w:noProof/>
+        </w:rPr>
+        <w:t>3-1</w:t>
+      </w:r>
+      <w:r>
+        <w:rPr>
+          <w:noProof/>
+        </w:rPr>
+        <w:fldChar w:fldCharType="end"/>
+      </w:r>
+    </w:p>
+    <w:p>
+      <w:pPr>
+        <w:pStyle w:val="TOC2"/>
+        <w:tabs>
+          <w:tab w:val="left" w:pos="960"/>
+        </w:tabs>
+        <w:rPr>
+          <w:rFonts w:asciiTheme="minorHAnsi" w:eastAsiaTheme="minorEastAsia" w:hAnsiTheme="minorHAnsi" w:cstheme="minorBidi"/>
+          <w:b w:val="0"/>
+          <w:noProof/>
+          <w:szCs w:val="22"/>
+          <w:lang w:val="en-HK" w:eastAsia="zh-TW"/>
+        </w:rPr>
+      </w:pPr>
+      <w:r>
+        <w:rPr>
+          <w:noProof/>
+        </w:rPr>
+        <w:t>3.</w:t>
+      </w:r>
+      <w:r>
+        <w:rPr>
+          <w:noProof/>
+          <w:lang w:eastAsia="zh-TW"/>
+        </w:rPr>
+        <w:t>2</w:t>
+      </w:r>
+      <w:r>
+        <w:rPr>
+          <w:rFonts w:asciiTheme="minorHAnsi" w:eastAsiaTheme="minorEastAsia" w:hAnsiTheme="minorHAnsi" w:cstheme="minorBidi"/>
+          <w:b w:val="0"/>
+          <w:noProof/>
+          <w:szCs w:val="22"/>
+          <w:lang w:val="en-HK" w:eastAsia="zh-TW"/>
+        </w:rPr>
+        <w:tab/>
+      </w:r>
+      <w:r>
+        <w:rPr>
+          <w:noProof/>
         </w:rPr>
         <w:t>UML Diagram Generator</w:t>
       </w:r>
@@ -1216,7 +1305,7 @@
         <w:rPr>
           <w:noProof/>
         </w:rPr>
-        <w:instrText xml:space="preserve"> PAGEREF _Toc25085090 \h </w:instrText>
+        <w:instrText xml:space="preserve"> PAGEREF _Toc26519396 \h </w:instrText>
       </w:r>
       <w:r>
         <w:rPr>
@@ -1294,7 +1383,7 @@
         <w:rPr>
           <w:noProof/>
         </w:rPr>
-        <w:instrText xml:space="preserve"> PAGEREF _Toc25085091 \h </w:instrText>
+        <w:instrText xml:space="preserve"> PAGEREF _Toc26519397 \h </w:instrText>
       </w:r>
       <w:r>
         <w:rPr>
@@ -1372,7 +1461,7 @@
         <w:rPr>
           <w:noProof/>
         </w:rPr>
-        <w:instrText xml:space="preserve"> PAGEREF _Toc25085092 \h </w:instrText>
+        <w:instrText xml:space="preserve"> PAGEREF _Toc26519398 \h </w:instrText>
       </w:r>
       <w:r>
         <w:rPr>
@@ -1450,7 +1539,7 @@
         <w:rPr>
           <w:noProof/>
         </w:rPr>
-        <w:instrText xml:space="preserve"> PAGEREF _Toc25085093 \h </w:instrText>
+        <w:instrText xml:space="preserve"> PAGEREF _Toc26519399 \h </w:instrText>
       </w:r>
       <w:r>
         <w:rPr>
@@ -1528,7 +1617,7 @@
         <w:rPr>
           <w:noProof/>
         </w:rPr>
-        <w:instrText xml:space="preserve"> PAGEREF _Toc25085094 \h </w:instrText>
+        <w:instrText xml:space="preserve"> PAGEREF _Toc26519400 \h </w:instrText>
       </w:r>
       <w:r>
         <w:rPr>
@@ -1606,7 +1695,7 @@
         <w:rPr>
           <w:noProof/>
         </w:rPr>
-        <w:instrText xml:space="preserve"> PAGEREF _Toc25085095 \h </w:instrText>
+        <w:instrText xml:space="preserve"> PAGEREF _Toc26519401 \h </w:instrText>
       </w:r>
       <w:r>
         <w:rPr>
@@ -1684,7 +1773,7 @@
         <w:rPr>
           <w:noProof/>
         </w:rPr>
-        <w:instrText xml:space="preserve"> PAGEREF _Toc25085096 \h </w:instrText>
+        <w:instrText xml:space="preserve"> PAGEREF _Toc26519402 \h </w:instrText>
       </w:r>
       <w:r>
         <w:rPr>
@@ -1762,7 +1851,7 @@
         <w:rPr>
           <w:noProof/>
         </w:rPr>
-        <w:instrText xml:space="preserve"> PAGEREF _Toc25085097 \h </w:instrText>
+        <w:instrText xml:space="preserve"> PAGEREF _Toc26519403 \h </w:instrText>
       </w:r>
       <w:r>
         <w:rPr>
@@ -1840,7 +1929,7 @@
         <w:rPr>
           <w:noProof/>
         </w:rPr>
-        <w:instrText xml:space="preserve"> PAGEREF _Toc25085098 \h </w:instrText>
+        <w:instrText xml:space="preserve"> PAGEREF _Toc26519404 \h </w:instrText>
       </w:r>
       <w:r>
         <w:rPr>
@@ -1920,7 +2009,7 @@
         <w:rPr>
           <w:noProof/>
         </w:rPr>
-        <w:instrText xml:space="preserve"> PAGEREF _Toc25085099 \h </w:instrText>
+        <w:instrText xml:space="preserve"> PAGEREF _Toc26519405 \h </w:instrText>
       </w:r>
       <w:r>
         <w:rPr>
@@ -1961,7 +2050,7 @@
         <w:rPr>
           <w:noProof/>
         </w:rPr>
-        <w:t>4. 1 Screen Shot</w:t>
+        <w:t>4. 1 Screen Shot – Main Page</w:t>
       </w:r>
       <w:r>
         <w:rPr>
@@ -1979,7 +2068,7 @@
         <w:rPr>
           <w:noProof/>
         </w:rPr>
-        <w:instrText xml:space="preserve"> PAGEREF _Toc25085100 \h </w:instrText>
+        <w:instrText xml:space="preserve"> PAGEREF _Toc26519406 \h </w:instrText>
       </w:r>
       <w:r>
         <w:rPr>
@@ -2057,7 +2146,7 @@
         <w:rPr>
           <w:noProof/>
         </w:rPr>
-        <w:instrText xml:space="preserve"> PAGEREF _Toc25085101 \h </w:instrText>
+        <w:instrText xml:space="preserve"> PAGEREF _Toc26519407 \h </w:instrText>
       </w:r>
       <w:r>
         <w:rPr>
@@ -2135,7 +2224,7 @@
         <w:rPr>
           <w:noProof/>
         </w:rPr>
-        <w:instrText xml:space="preserve"> PAGEREF _Toc25085102 \h </w:instrText>
+        <w:instrText xml:space="preserve"> PAGEREF _Toc26519408 \h </w:instrText>
       </w:r>
       <w:r>
         <w:rPr>
@@ -2213,7 +2302,7 @@
         <w:rPr>
           <w:noProof/>
         </w:rPr>
-        <w:instrText xml:space="preserve"> PAGEREF _Toc25085103 \h </w:instrText>
+        <w:instrText xml:space="preserve"> PAGEREF _Toc26519409 \h </w:instrText>
       </w:r>
       <w:r>
         <w:rPr>
@@ -2291,7 +2380,7 @@
         <w:rPr>
           <w:noProof/>
         </w:rPr>
-        <w:instrText xml:space="preserve"> PAGEREF _Toc25085104 \h </w:instrText>
+        <w:instrText xml:space="preserve"> PAGEREF _Toc26519410 \h </w:instrText>
       </w:r>
       <w:r>
         <w:rPr>
@@ -2345,7 +2434,7 @@
       </w:pPr>
       <w:bookmarkStart w:id="1" w:name="_Toc480255361"/>
       <w:bookmarkStart w:id="2" w:name="_Toc480348002"/>
-      <w:bookmarkStart w:id="3" w:name="_Toc25085084"/>
+      <w:bookmarkStart w:id="3" w:name="_Toc26519389"/>
       <w:r>
         <w:t>GENERAL</w:t>
       </w:r>
@@ -2363,7 +2452,7 @@
       </w:pPr>
       <w:bookmarkStart w:id="4" w:name="_Toc480255362"/>
       <w:bookmarkStart w:id="5" w:name="_Toc480348003"/>
-      <w:bookmarkStart w:id="6" w:name="_Toc25085085"/>
+      <w:bookmarkStart w:id="6" w:name="_Toc26519390"/>
       <w:r>
         <w:t>1.1</w:t>
       </w:r>
@@ -2584,7 +2673,7 @@
       </w:pPr>
       <w:bookmarkStart w:id="7" w:name="_Toc480255368"/>
       <w:bookmarkStart w:id="8" w:name="_Toc480348009"/>
-      <w:bookmarkStart w:id="9" w:name="_Toc25085086"/>
+      <w:bookmarkStart w:id="9" w:name="_Toc26519391"/>
       <w:r>
         <w:t>SYSTEM SUMMARY</w:t>
       </w:r>
@@ -2600,7 +2689,7 @@
       </w:pPr>
       <w:bookmarkStart w:id="10" w:name="_Toc480255370"/>
       <w:bookmarkStart w:id="11" w:name="_Toc480348011"/>
-      <w:bookmarkStart w:id="12" w:name="_Toc25085087"/>
+      <w:bookmarkStart w:id="12" w:name="_Toc26519392"/>
       <w:r>
         <w:t>2.1</w:t>
       </w:r>
@@ -2665,7 +2754,7 @@
         <w:pStyle w:val="Heading2"/>
         <w:jc w:val="both"/>
       </w:pPr>
-      <w:bookmarkStart w:id="13" w:name="_Toc25085088"/>
+      <w:bookmarkStart w:id="13" w:name="_Toc26519393"/>
       <w:r>
         <w:t>2.2</w:t>
       </w:r>
@@ -2732,7 +2821,7 @@
       </w:pPr>
       <w:bookmarkStart w:id="14" w:name="_Toc480255379"/>
       <w:bookmarkStart w:id="15" w:name="_Toc480348020"/>
-      <w:bookmarkStart w:id="16" w:name="_Toc25085089"/>
+      <w:bookmarkStart w:id="16" w:name="_Toc26519394"/>
       <w:r>
         <w:t>USING the SYSTEM</w:t>
       </w:r>
@@ -2749,10 +2838,13 @@
       <w:pPr>
         <w:pStyle w:val="Heading2"/>
         <w:jc w:val="both"/>
+        <w:rPr>
+          <w:lang w:eastAsia="zh-TW"/>
+        </w:rPr>
       </w:pPr>
       <w:bookmarkStart w:id="17" w:name="_Toc480255380"/>
       <w:bookmarkStart w:id="18" w:name="_Toc480348021"/>
-      <w:bookmarkStart w:id="19" w:name="_Toc25085090"/>
+      <w:bookmarkStart w:id="19" w:name="_Toc26519395"/>
       <w:r>
         <w:t>3</w:t>
       </w:r>
@@ -2768,9 +2860,138 @@
       <w:bookmarkEnd w:id="17"/>
       <w:bookmarkEnd w:id="18"/>
       <w:r>
+        <w:rPr>
+          <w:rFonts w:hint="eastAsia"/>
+          <w:lang w:eastAsia="zh-TW"/>
+        </w:rPr>
+        <w:t>M</w:t>
+      </w:r>
+      <w:r>
+        <w:rPr>
+          <w:lang w:eastAsia="zh-TW"/>
+        </w:rPr>
+        <w:t>ain Page</w:t>
+      </w:r>
+      <w:bookmarkEnd w:id="19"/>
+    </w:p>
+    <w:p>
+      <w:pPr>
+        <w:pStyle w:val="ListParagraph"/>
+        <w:numPr>
+          <w:ilvl w:val="0"/>
+          <w:numId w:val="16"/>
+        </w:numPr>
+        <w:rPr>
+          <w:lang w:eastAsia="zh-TW"/>
+        </w:rPr>
+      </w:pPr>
+      <w:r>
+        <w:rPr>
+          <w:lang w:eastAsia="zh-TW"/>
+        </w:rPr>
+        <w:t>Open “index.html” under the “</w:t>
+      </w:r>
+      <w:proofErr w:type="spellStart"/>
+      <w:r>
+        <w:rPr>
+          <w:lang w:eastAsia="zh-TW"/>
+        </w:rPr>
+        <w:t>src</w:t>
+      </w:r>
+      <w:proofErr w:type="spellEnd"/>
+      <w:r>
+        <w:rPr>
+          <w:lang w:eastAsia="zh-TW"/>
+        </w:rPr>
+        <w:t>” directory to launch the tool.</w:t>
+      </w:r>
+      <w:r>
+        <w:rPr>
+          <w:lang w:eastAsia="zh-TW"/>
+        </w:rPr>
+        <w:br/>
+      </w:r>
+      <w:r>
+        <w:rPr>
+          <w:noProof/>
+          <w:lang w:eastAsia="zh-TW"/>
+        </w:rPr>
+        <w:drawing>
+          <wp:inline distT="0" distB="0" distL="0" distR="0" wp14:anchorId="3B339D08" wp14:editId="3F75A398">
+            <wp:extent cx="3838575" cy="1981200"/>
+            <wp:effectExtent l="0" t="0" r="9525" b="0"/>
+            <wp:docPr id="3" name="Picture 3"/>
+            <wp:cNvGraphicFramePr>
+              <a:graphicFrameLocks xmlns:a="http://schemas.openxmlformats.org/drawingml/2006/main" noChangeAspect="1"/>
+            </wp:cNvGraphicFramePr>
+            <a:graphic xmlns:a="http://schemas.openxmlformats.org/drawingml/2006/main">
+              <a:graphicData uri="http://schemas.openxmlformats.org/drawingml/2006/picture">
+                <pic:pic xmlns:pic="http://schemas.openxmlformats.org/drawingml/2006/picture">
+                  <pic:nvPicPr>
+                    <pic:cNvPr id="0" name="Picture 1"/>
+                    <pic:cNvPicPr>
+                      <a:picLocks noChangeAspect="1" noChangeArrowheads="1"/>
+                    </pic:cNvPicPr>
+                  </pic:nvPicPr>
+                  <pic:blipFill>
+                    <a:blip r:embed="rId14">
+                      <a:extLst>
+                        <a:ext uri="{28A0092B-C50C-407E-A947-70E740481C1C}">
+                          <a14:useLocalDpi xmlns:a14="http://schemas.microsoft.com/office/drawing/2010/main" val="0"/>
+                        </a:ext>
+                      </a:extLst>
+                    </a:blip>
+                    <a:srcRect/>
+                    <a:stretch>
+                      <a:fillRect/>
+                    </a:stretch>
+                  </pic:blipFill>
+                  <pic:spPr bwMode="auto">
+                    <a:xfrm>
+                      <a:off x="0" y="0"/>
+                      <a:ext cx="3838575" cy="1981200"/>
+                    </a:xfrm>
+                    <a:prstGeom prst="rect">
+                      <a:avLst/>
+                    </a:prstGeom>
+                    <a:noFill/>
+                    <a:ln>
+                      <a:noFill/>
+                    </a:ln>
+                  </pic:spPr>
+                </pic:pic>
+              </a:graphicData>
+            </a:graphic>
+          </wp:inline>
+        </w:drawing>
+      </w:r>
+    </w:p>
+    <w:p>
+      <w:pPr>
+        <w:jc w:val="both"/>
+      </w:pPr>
+    </w:p>
+    <w:p>
+      <w:pPr>
+        <w:pStyle w:val="Heading2"/>
+        <w:jc w:val="both"/>
+      </w:pPr>
+      <w:bookmarkStart w:id="20" w:name="_Toc26519396"/>
+      <w:r>
+        <w:t>3.</w:t>
+      </w:r>
+      <w:r>
+        <w:rPr>
+          <w:rFonts w:hint="eastAsia"/>
+          <w:lang w:eastAsia="zh-TW"/>
+        </w:rPr>
+        <w:t>2</w:t>
+      </w:r>
+      <w:r>
+        <w:tab/>
         <w:t>UML Diagram Generator</w:t>
       </w:r>
-      <w:bookmarkEnd w:id="19"/>
+      <w:bookmarkEnd w:id="20"/>
     </w:p>
     <w:p>
       <w:pPr>
@@ -2782,9 +3003,9 @@
         <w:pStyle w:val="Heading3"/>
         <w:jc w:val="both"/>
       </w:pPr>
-      <w:bookmarkStart w:id="20" w:name="_Toc480255381"/>
-      <w:bookmarkStart w:id="21" w:name="_Toc480348022"/>
-      <w:bookmarkStart w:id="22" w:name="_Toc25085091"/>
+      <w:bookmarkStart w:id="21" w:name="_Toc480255381"/>
+      <w:bookmarkStart w:id="22" w:name="_Toc480348022"/>
+      <w:bookmarkStart w:id="23" w:name="_Toc26519397"/>
       <w:r>
         <w:t>3</w:t>
       </w:r>
@@ -2803,15 +3024,15 @@
       <w:r>
         <w:tab/>
       </w:r>
-      <w:bookmarkEnd w:id="20"/>
       <w:bookmarkEnd w:id="21"/>
+      <w:bookmarkEnd w:id="22"/>
       <w:r>
         <w:t xml:space="preserve">Input </w:t>
       </w:r>
       <w:r>
         <w:t>Text Script</w:t>
       </w:r>
-      <w:bookmarkEnd w:id="22"/>
+      <w:bookmarkEnd w:id="23"/>
     </w:p>
     <w:p>
       <w:pPr>
@@ -3191,6 +3412,7 @@
         <w:jc w:val="both"/>
       </w:pPr>
       <w:r>
+        <w:lastRenderedPageBreak/>
         <w:t xml:space="preserve">If the line defines a </w:t>
       </w:r>
       <w:r>
@@ -3215,10 +3437,7 @@
         <w:t xml:space="preserve"> (</w:t>
       </w:r>
       <w:r>
-        <w:t>mtype0</w:t>
-      </w:r>
-      <w:r>
-        <w:t xml:space="preserve"> </w:t>
+        <w:t xml:space="preserve">mtype0 </w:t>
       </w:r>
       <w:r>
         <w:t>mattr0</w:t>
@@ -3566,7 +3785,7 @@
         <w:pStyle w:val="Heading3"/>
         <w:jc w:val="both"/>
       </w:pPr>
-      <w:bookmarkStart w:id="23" w:name="_Toc25085092"/>
+      <w:bookmarkStart w:id="24" w:name="_Toc26519398"/>
       <w:r>
         <w:t>3.1.2</w:t>
       </w:r>
@@ -3574,7 +3793,7 @@
         <w:tab/>
         <w:t>Generate Class Diagram</w:t>
       </w:r>
-      <w:bookmarkEnd w:id="23"/>
+      <w:bookmarkEnd w:id="24"/>
     </w:p>
     <w:p>
       <w:pPr>
@@ -3599,7 +3818,7 @@
         <w:pStyle w:val="Heading3"/>
         <w:jc w:val="both"/>
       </w:pPr>
-      <w:bookmarkStart w:id="24" w:name="_Toc25085093"/>
+      <w:bookmarkStart w:id="25" w:name="_Toc26519399"/>
       <w:r>
         <w:t>3.1.</w:t>
       </w:r>
@@ -3610,7 +3829,7 @@
         <w:tab/>
         <w:t>Display Error Message</w:t>
       </w:r>
-      <w:bookmarkEnd w:id="24"/>
+      <w:bookmarkEnd w:id="25"/>
     </w:p>
     <w:p>
       <w:pPr>
@@ -3630,18 +3849,15 @@
         <w:pStyle w:val="Heading3"/>
         <w:jc w:val="both"/>
       </w:pPr>
-      <w:bookmarkStart w:id="25" w:name="_Toc25085094"/>
-      <w:r>
-        <w:t>3.1.</w:t>
-      </w:r>
-      <w:r>
-        <w:t>4</w:t>
+      <w:bookmarkStart w:id="26" w:name="_Toc26519400"/>
+      <w:r>
+        <w:t>3.1.4</w:t>
       </w:r>
       <w:r>
         <w:tab/>
         <w:t>Reset Input Text</w:t>
       </w:r>
-      <w:bookmarkEnd w:id="25"/>
+      <w:bookmarkEnd w:id="26"/>
     </w:p>
     <w:p>
       <w:pPr>
@@ -3677,7 +3893,7 @@
                     </pic:cNvPicPr>
                   </pic:nvPicPr>
                   <pic:blipFill>
-                    <a:blip r:embed="rId14">
+                    <a:blip r:embed="rId15">
                       <a:extLst>
                         <a:ext uri="{28A0092B-C50C-407E-A947-70E740481C1C}">
                           <a14:useLocalDpi xmlns:a14="http://schemas.microsoft.com/office/drawing/2010/main" val="0"/>
@@ -3717,7 +3933,7 @@
         <w:pStyle w:val="Heading2"/>
         <w:jc w:val="both"/>
       </w:pPr>
-      <w:bookmarkStart w:id="26" w:name="_Toc25085095"/>
+      <w:bookmarkStart w:id="27" w:name="_Toc26519401"/>
       <w:r>
         <w:t>3</w:t>
       </w:r>
@@ -3730,14 +3946,14 @@
       <w:r>
         <w:t>Diagram Viewer</w:t>
       </w:r>
-      <w:bookmarkEnd w:id="26"/>
+      <w:bookmarkEnd w:id="27"/>
     </w:p>
     <w:p>
       <w:pPr>
         <w:pStyle w:val="Heading3"/>
         <w:jc w:val="both"/>
       </w:pPr>
-      <w:bookmarkStart w:id="27" w:name="_Toc25085096"/>
+      <w:bookmarkStart w:id="28" w:name="_Toc26519402"/>
       <w:r>
         <w:t>3.1.1</w:t>
       </w:r>
@@ -3745,7 +3961,7 @@
         <w:tab/>
         <w:t>Zoom In / Out Diagram</w:t>
       </w:r>
-      <w:bookmarkEnd w:id="27"/>
+      <w:bookmarkEnd w:id="28"/>
     </w:p>
     <w:p>
       <w:pPr>
@@ -3781,7 +3997,7 @@
                     </pic:cNvPicPr>
                   </pic:nvPicPr>
                   <pic:blipFill>
-                    <a:blip r:embed="rId15">
+                    <a:blip r:embed="rId16">
                       <a:extLst>
                         <a:ext uri="{28A0092B-C50C-407E-A947-70E740481C1C}">
                           <a14:useLocalDpi xmlns:a14="http://schemas.microsoft.com/office/drawing/2010/main" val="0"/>
@@ -3837,7 +4053,7 @@
                     </pic:cNvPicPr>
                   </pic:nvPicPr>
                   <pic:blipFill>
-                    <a:blip r:embed="rId16">
+                    <a:blip r:embed="rId17">
                       <a:extLst>
                         <a:ext uri="{28A0092B-C50C-407E-A947-70E740481C1C}">
                           <a14:useLocalDpi xmlns:a14="http://schemas.microsoft.com/office/drawing/2010/main" val="0"/>
@@ -3877,7 +4093,7 @@
         <w:pStyle w:val="Heading3"/>
         <w:jc w:val="both"/>
       </w:pPr>
-      <w:bookmarkStart w:id="28" w:name="_Toc25085097"/>
+      <w:bookmarkStart w:id="29" w:name="_Toc26519403"/>
       <w:r>
         <w:t>3.1.2</w:t>
       </w:r>
@@ -3885,7 +4101,7 @@
         <w:tab/>
         <w:t>Move Diagram</w:t>
       </w:r>
-      <w:bookmarkEnd w:id="28"/>
+      <w:bookmarkEnd w:id="29"/>
     </w:p>
     <w:p>
       <w:pPr>
@@ -3897,13 +4113,7 @@
         <w:jc w:val="both"/>
       </w:pPr>
       <w:r>
-        <w:t>After a diagram</w:t>
-      </w:r>
-      <w:r>
-        <w:t xml:space="preserve"> </w:t>
-      </w:r>
-      <w:r>
-        <w:t xml:space="preserve">is generated, the user can click </w:t>
+        <w:t xml:space="preserve">After a diagram is generated, the user can click </w:t>
       </w:r>
       <w:r>
         <w:rPr>
@@ -3927,7 +4137,7 @@
                     </pic:cNvPicPr>
                   </pic:nvPicPr>
                   <pic:blipFill>
-                    <a:blip r:embed="rId17">
+                    <a:blip r:embed="rId18">
                       <a:extLst>
                         <a:ext uri="{28A0092B-C50C-407E-A947-70E740481C1C}">
                           <a14:useLocalDpi xmlns:a14="http://schemas.microsoft.com/office/drawing/2010/main" val="0"/>
@@ -3959,13 +4169,7 @@
         </w:drawing>
       </w:r>
       <w:r>
-        <w:t xml:space="preserve"> to </w:t>
-      </w:r>
-      <w:r>
-        <w:t>position the diagram on display area</w:t>
-      </w:r>
-      <w:r>
-        <w:t>.</w:t>
+        <w:t xml:space="preserve"> to position the diagram on display area.</w:t>
       </w:r>
     </w:p>
     <w:p/>
@@ -3974,7 +4178,7 @@
         <w:pStyle w:val="Heading3"/>
         <w:jc w:val="both"/>
       </w:pPr>
-      <w:bookmarkStart w:id="29" w:name="_Toc25085098"/>
+      <w:bookmarkStart w:id="30" w:name="_Toc26519404"/>
       <w:r>
         <w:t>3.1.4</w:t>
       </w:r>
@@ -3985,7 +4189,7 @@
       <w:r>
         <w:t xml:space="preserve"> (Pending)</w:t>
       </w:r>
-      <w:bookmarkEnd w:id="29"/>
+      <w:bookmarkEnd w:id="30"/>
     </w:p>
     <w:p>
       <w:pPr>
@@ -4021,7 +4225,7 @@
                     </pic:cNvPicPr>
                   </pic:nvPicPr>
                   <pic:blipFill>
-                    <a:blip r:embed="rId18">
+                    <a:blip r:embed="rId19">
                       <a:extLst>
                         <a:ext uri="{28A0092B-C50C-407E-A947-70E740481C1C}">
                           <a14:useLocalDpi xmlns:a14="http://schemas.microsoft.com/office/drawing/2010/main" val="0"/>
@@ -4053,13 +4257,7 @@
         </w:drawing>
       </w:r>
       <w:r>
-        <w:t xml:space="preserve"> </w:t>
-      </w:r>
-      <w:r>
-        <w:t>export the diagram to an image</w:t>
-      </w:r>
-      <w:r>
-        <w:t>.</w:t>
+        <w:t xml:space="preserve"> export the diagram to an image.</w:t>
       </w:r>
     </w:p>
     <w:p/>
@@ -4068,7 +4266,7 @@
     <w:p>
       <w:pPr>
         <w:sectPr>
-          <w:footerReference w:type="default" r:id="rId19"/>
+          <w:footerReference w:type="default" r:id="rId20"/>
           <w:pgSz w:w="12240" w:h="15840"/>
           <w:pgMar w:top="1440" w:right="1440" w:bottom="1440" w:left="1440" w:header="720" w:footer="720" w:gutter="0"/>
           <w:pgNumType w:start="1" w:chapStyle="1"/>
@@ -4080,12 +4278,12 @@
       <w:pPr>
         <w:pStyle w:val="Heading1"/>
       </w:pPr>
-      <w:bookmarkStart w:id="30" w:name="_Toc25085099"/>
+      <w:bookmarkStart w:id="31" w:name="_Toc26519405"/>
       <w:r>
         <w:lastRenderedPageBreak/>
         <w:t>Appendix</w:t>
       </w:r>
-      <w:bookmarkEnd w:id="30"/>
+      <w:bookmarkEnd w:id="31"/>
     </w:p>
     <w:p/>
     <w:p>
@@ -4093,14 +4291,17 @@
         <w:pStyle w:val="Heading2"/>
         <w:jc w:val="both"/>
       </w:pPr>
-      <w:bookmarkStart w:id="31" w:name="_Toc25085100"/>
+      <w:bookmarkStart w:id="32" w:name="_Toc26519406"/>
       <w:r>
         <w:t>4</w:t>
       </w:r>
       <w:r>
         <w:t>. 1 Screen Shot</w:t>
       </w:r>
-      <w:bookmarkEnd w:id="31"/>
+      <w:r>
+        <w:t xml:space="preserve"> – Main Page</w:t>
+      </w:r>
+      <w:bookmarkEnd w:id="32"/>
     </w:p>
     <w:p>
       <w:pPr>
@@ -4140,7 +4341,7 @@
                     </pic:cNvPicPr>
                   </pic:nvPicPr>
                   <pic:blipFill>
-                    <a:blip r:embed="rId20" cstate="print">
+                    <a:blip r:embed="rId21" cstate="print">
                       <a:extLst>
                         <a:ext uri="{28A0092B-C50C-407E-A947-70E740481C1C}">
                           <a14:useLocalDpi xmlns:a14="http://schemas.microsoft.com/office/drawing/2010/main" val="0"/>
@@ -4221,7 +4422,7 @@
         <w:pStyle w:val="Heading3"/>
         <w:jc w:val="both"/>
       </w:pPr>
-      <w:bookmarkStart w:id="32" w:name="_Toc25085101"/>
+      <w:bookmarkStart w:id="33" w:name="_Toc26519407"/>
       <w:r>
         <w:lastRenderedPageBreak/>
         <w:t>4.1.1</w:t>
@@ -4230,7 +4431,7 @@
         <w:tab/>
         <w:t>Input Text Script</w:t>
       </w:r>
-      <w:bookmarkEnd w:id="32"/>
+      <w:bookmarkEnd w:id="33"/>
     </w:p>
     <w:p>
       <w:r>
@@ -4255,7 +4456,7 @@
                     </pic:cNvPicPr>
                   </pic:nvPicPr>
                   <pic:blipFill>
-                    <a:blip r:embed="rId21">
+                    <a:blip r:embed="rId22">
                       <a:extLst>
                         <a:ext uri="{28A0092B-C50C-407E-A947-70E740481C1C}">
                           <a14:useLocalDpi xmlns:a14="http://schemas.microsoft.com/office/drawing/2010/main" val="0"/>
@@ -4292,7 +4493,7 @@
         <w:pStyle w:val="Heading3"/>
         <w:jc w:val="both"/>
       </w:pPr>
-      <w:bookmarkStart w:id="33" w:name="_Toc25085102"/>
+      <w:bookmarkStart w:id="34" w:name="_Toc26519408"/>
       <w:r>
         <w:lastRenderedPageBreak/>
         <w:t>4.1.2</w:t>
@@ -4301,7 +4502,7 @@
         <w:tab/>
         <w:t>Display Error Message</w:t>
       </w:r>
-      <w:bookmarkEnd w:id="33"/>
+      <w:bookmarkEnd w:id="34"/>
     </w:p>
     <w:p>
       <w:r>
@@ -4326,7 +4527,7 @@
                     </pic:cNvPicPr>
                   </pic:nvPicPr>
                   <pic:blipFill>
-                    <a:blip r:embed="rId22">
+                    <a:blip r:embed="rId23">
                       <a:extLst>
                         <a:ext uri="{28A0092B-C50C-407E-A947-70E740481C1C}">
                           <a14:useLocalDpi xmlns:a14="http://schemas.microsoft.com/office/drawing/2010/main" val="0"/>
@@ -4363,7 +4564,7 @@
         <w:pStyle w:val="Heading3"/>
         <w:jc w:val="both"/>
       </w:pPr>
-      <w:bookmarkStart w:id="34" w:name="_Toc25085103"/>
+      <w:bookmarkStart w:id="35" w:name="_Toc26519409"/>
       <w:r>
         <w:t>4.1.3</w:t>
       </w:r>
@@ -4371,7 +4572,7 @@
         <w:tab/>
         <w:t>Display Class Diagram</w:t>
       </w:r>
-      <w:bookmarkEnd w:id="34"/>
+      <w:bookmarkEnd w:id="35"/>
     </w:p>
     <w:p>
       <w:r>
@@ -4396,7 +4597,7 @@
                     </pic:cNvPicPr>
                   </pic:nvPicPr>
                   <pic:blipFill>
-                    <a:blip r:embed="rId23" cstate="print">
+                    <a:blip r:embed="rId24" cstate="print">
                       <a:extLst>
                         <a:ext uri="{28A0092B-C50C-407E-A947-70E740481C1C}">
                           <a14:useLocalDpi xmlns:a14="http://schemas.microsoft.com/office/drawing/2010/main" val="0"/>
@@ -4433,7 +4634,7 @@
         <w:pStyle w:val="Heading3"/>
         <w:jc w:val="both"/>
       </w:pPr>
-      <w:bookmarkStart w:id="35" w:name="_Toc25085104"/>
+      <w:bookmarkStart w:id="36" w:name="_Toc26519410"/>
       <w:r>
         <w:t>4.1.4</w:t>
       </w:r>
@@ -4441,7 +4642,7 @@
         <w:tab/>
         <w:t>Viewer Function</w:t>
       </w:r>
-      <w:bookmarkEnd w:id="35"/>
+      <w:bookmarkEnd w:id="36"/>
     </w:p>
     <w:p>
       <w:r>
@@ -4466,7 +4667,7 @@
                     </pic:cNvPicPr>
                   </pic:nvPicPr>
                   <pic:blipFill>
-                    <a:blip r:embed="rId24">
+                    <a:blip r:embed="rId25">
                       <a:extLst>
                         <a:ext uri="{28A0092B-C50C-407E-A947-70E740481C1C}">
                           <a14:useLocalDpi xmlns:a14="http://schemas.microsoft.com/office/drawing/2010/main" val="0"/>
@@ -4567,8 +4768,8 @@
       </w:r>
     </w:p>
     <w:sectPr>
-      <w:headerReference w:type="default" r:id="rId25"/>
-      <w:footerReference w:type="default" r:id="rId26"/>
+      <w:headerReference w:type="default" r:id="rId26"/>
+      <w:footerReference w:type="default" r:id="rId27"/>
       <w:pgSz w:w="12240" w:h="15840"/>
       <w:pgMar w:top="1440" w:right="1440" w:bottom="1440" w:left="1440" w:header="720" w:footer="720" w:gutter="0"/>
       <w:pgNumType w:start="1" w:chapStyle="1"/>
@@ -5930,6 +6131,95 @@
     </w:lvl>
   </w:abstractNum>
   <w:abstractNum w:abstractNumId="8" w15:restartNumberingAfterBreak="0">
+    <w:nsid w:val="60AF61D2"/>
+    <w:multiLevelType w:val="hybridMultilevel"/>
+    <w:tmpl w:val="E482CEB6"/>
+    <w:lvl w:ilvl="0" w:tplc="3C09000F">
+      <w:start w:val="1"/>
+      <w:numFmt w:val="decimal"/>
+      <w:lvlText w:val="%1."/>
+      <w:lvlJc w:val="left"/>
+      <w:pPr>
+        <w:ind w:left="720" w:hanging="360"/>
+      </w:pPr>
+      <w:rPr>
+        <w:rFonts w:hint="default"/>
+      </w:rPr>
+    </w:lvl>
+    <w:lvl w:ilvl="1" w:tplc="3C090019" w:tentative="1">
+      <w:start w:val="1"/>
+      <w:numFmt w:val="lowerLetter"/>
+      <w:lvlText w:val="%2."/>
+      <w:lvlJc w:val="left"/>
+      <w:pPr>
+        <w:ind w:left="1440" w:hanging="360"/>
+      </w:pPr>
+    </w:lvl>
+    <w:lvl w:ilvl="2" w:tplc="3C09001B" w:tentative="1">
+      <w:start w:val="1"/>
+      <w:numFmt w:val="lowerRoman"/>
+      <w:lvlText w:val="%3."/>
+      <w:lvlJc w:val="right"/>
+      <w:pPr>
+        <w:ind w:left="2160" w:hanging="180"/>
+      </w:pPr>
+    </w:lvl>
+    <w:lvl w:ilvl="3" w:tplc="3C09000F" w:tentative="1">
+      <w:start w:val="1"/>
+      <w:numFmt w:val="decimal"/>
+      <w:lvlText w:val="%4."/>
+      <w:lvlJc w:val="left"/>
+      <w:pPr>
+        <w:ind w:left="2880" w:hanging="360"/>
+      </w:pPr>
+    </w:lvl>
+    <w:lvl w:ilvl="4" w:tplc="3C090019" w:tentative="1">
+      <w:start w:val="1"/>
+      <w:numFmt w:val="lowerLetter"/>
+      <w:lvlText w:val="%5."/>
+      <w:lvlJc w:val="left"/>
+      <w:pPr>
+        <w:ind w:left="3600" w:hanging="360"/>
+      </w:pPr>
+    </w:lvl>
+    <w:lvl w:ilvl="5" w:tplc="3C09001B" w:tentative="1">
+      <w:start w:val="1"/>
+      <w:numFmt w:val="lowerRoman"/>
+      <w:lvlText w:val="%6."/>
+      <w:lvlJc w:val="right"/>
+      <w:pPr>
+        <w:ind w:left="4320" w:hanging="180"/>
+      </w:pPr>
+    </w:lvl>
+    <w:lvl w:ilvl="6" w:tplc="3C09000F" w:tentative="1">
+      <w:start w:val="1"/>
+      <w:numFmt w:val="decimal"/>
+      <w:lvlText w:val="%7."/>
+      <w:lvlJc w:val="left"/>
+      <w:pPr>
+        <w:ind w:left="5040" w:hanging="360"/>
+      </w:pPr>
+    </w:lvl>
+    <w:lvl w:ilvl="7" w:tplc="3C090019" w:tentative="1">
+      <w:start w:val="1"/>
+      <w:numFmt w:val="lowerLetter"/>
+      <w:lvlText w:val="%8."/>
+      <w:lvlJc w:val="left"/>
+      <w:pPr>
+        <w:ind w:left="5760" w:hanging="360"/>
+      </w:pPr>
+    </w:lvl>
+    <w:lvl w:ilvl="8" w:tplc="3C09001B" w:tentative="1">
+      <w:start w:val="1"/>
+      <w:numFmt w:val="lowerRoman"/>
+      <w:lvlText w:val="%9."/>
+      <w:lvlJc w:val="right"/>
+      <w:pPr>
+        <w:ind w:left="6480" w:hanging="180"/>
+      </w:pPr>
+    </w:lvl>
+  </w:abstractNum>
+  <w:abstractNum w:abstractNumId="9" w15:restartNumberingAfterBreak="0">
     <w:nsid w:val="68F721FF"/>
     <w:multiLevelType w:val="hybridMultilevel"/>
     <w:tmpl w:val="C700E5DA"/>
@@ -6015,7 +6305,7 @@
       </w:pPr>
     </w:lvl>
   </w:abstractNum>
-  <w:abstractNum w:abstractNumId="9" w15:restartNumberingAfterBreak="0">
+  <w:abstractNum w:abstractNumId="10" w15:restartNumberingAfterBreak="0">
     <w:nsid w:val="6FC356B0"/>
     <w:multiLevelType w:val="hybridMultilevel"/>
     <w:tmpl w:val="1A5456D4"/>
@@ -6104,7 +6394,7 @@
       </w:pPr>
     </w:lvl>
   </w:abstractNum>
-  <w:abstractNum w:abstractNumId="10" w15:restartNumberingAfterBreak="0">
+  <w:abstractNum w:abstractNumId="11" w15:restartNumberingAfterBreak="0">
     <w:nsid w:val="7EEC72D8"/>
     <w:multiLevelType w:val="multilevel"/>
     <w:tmpl w:val="57782E78"/>
@@ -6258,7 +6548,7 @@
     </w:lvlOverride>
   </w:num>
   <w:num w:numId="4">
-    <w:abstractNumId w:val="10"/>
+    <w:abstractNumId w:val="11"/>
   </w:num>
   <w:num w:numId="5">
     <w:abstractNumId w:val="0"/>
@@ -6291,7 +6581,7 @@
     </w:lvlOverride>
   </w:num>
   <w:num w:numId="6">
-    <w:abstractNumId w:val="8"/>
+    <w:abstractNumId w:val="9"/>
   </w:num>
   <w:num w:numId="7">
     <w:abstractNumId w:val="0"/>
@@ -6300,7 +6590,7 @@
     <w:abstractNumId w:val="0"/>
   </w:num>
   <w:num w:numId="9">
-    <w:abstractNumId w:val="9"/>
+    <w:abstractNumId w:val="10"/>
   </w:num>
   <w:num w:numId="10">
     <w:abstractNumId w:val="7"/>
@@ -6319,6 +6609,9 @@
   </w:num>
   <w:num w:numId="15">
     <w:abstractNumId w:val="4"/>
+  </w:num>
+  <w:num w:numId="16">
+    <w:abstractNumId w:val="8"/>
   </w:num>
 </w:numbering>
 </file>
@@ -6489,7 +6782,7 @@
     <w:lsdException w:name="Table Web 2" w:semiHidden="1" w:unhideWhenUsed="1"/>
     <w:lsdException w:name="Table Web 3" w:semiHidden="1" w:unhideWhenUsed="1"/>
     <w:lsdException w:name="Balloon Text" w:semiHidden="1" w:unhideWhenUsed="1"/>
-    <w:lsdException w:name="Table Grid" w:semiHidden="1" w:uiPriority="59" w:unhideWhenUsed="1"/>
+    <w:lsdException w:name="Table Grid" w:uiPriority="59"/>
     <w:lsdException w:name="Table Theme" w:semiHidden="1" w:unhideWhenUsed="1"/>
     <w:lsdException w:name="Placeholder Text" w:semiHidden="1"/>
     <w:lsdException w:name="No Spacing" w:uiPriority="1" w:qFormat="1"/>
@@ -7548,7 +7841,7 @@
 </file>
 
 <file path=customXml/itemProps1.xml><?xml version="1.0" encoding="utf-8"?>
-<ds:datastoreItem xmlns:ds="http://schemas.openxmlformats.org/officeDocument/2006/customXml" ds:itemID="{ACA2BE54-1EF1-4961-A35B-50944CB789E6}">
+<ds:datastoreItem xmlns:ds="http://schemas.openxmlformats.org/officeDocument/2006/customXml" ds:itemID="{D33023CE-27CF-474F-976D-172195F69431}">
   <ds:schemaRefs>
     <ds:schemaRef ds:uri="http://schemas.openxmlformats.org/officeDocument/2006/bibliography"/>
   </ds:schemaRefs>

</xml_diff>